<commit_message>
Added in Mitch's stuff to the report
</commit_message>
<xml_diff>
--- a/Requirements Engineering Report.docx
+++ b/Requirements Engineering Report.docx
@@ -154,8 +154,17 @@
           <w:sz w:val="36"/>
           <w:szCs w:val="36"/>
         </w:rPr>
-        <w:t>Team StarMony</w:t>
-      </w:r>
+        <w:t xml:space="preserve">Team </w:t>
+      </w:r>
+      <w:proofErr w:type="spellStart"/>
+      <w:r>
+        <w:rPr>
+          <w:sz w:val="36"/>
+          <w:szCs w:val="36"/>
+        </w:rPr>
+        <w:t>StarMony</w:t>
+      </w:r>
+      <w:proofErr w:type="spellEnd"/>
     </w:p>
     <w:p>
       <w:pPr>
@@ -186,8 +195,13 @@
         <w:t xml:space="preserve">Quality Assurance: </w:t>
       </w:r>
       <w:r>
-        <w:t>Brandyn Deffinbaugh</w:t>
-      </w:r>
+        <w:t xml:space="preserve">Brandyn </w:t>
+      </w:r>
+      <w:proofErr w:type="spellStart"/>
+      <w:r>
+        <w:t>Deffinbaugh</w:t>
+      </w:r>
+      <w:proofErr w:type="spellEnd"/>
     </w:p>
     <w:p>
       <w:pPr>
@@ -797,8 +811,6 @@
       <w:r>
         <w:t>.  The user can also post their search results to their social media page.   Search results will provide the user with a list of similar bands including the bands’ information such as their biography and discography.   The user also be able to favorite a band for later reference.  We also want to include a top artists section that users can view to see which artists have been given the most up votes for the week, month, or year.</w:t>
       </w:r>
-      <w:bookmarkStart w:id="0" w:name="_GoBack"/>
-      <w:bookmarkEnd w:id="0"/>
     </w:p>
     <w:p>
       <w:pPr>
@@ -915,9 +927,11 @@
         <w:spacing w:after="0" w:line="360" w:lineRule="auto"/>
         <w:ind w:left="1440"/>
       </w:pPr>
+      <w:proofErr w:type="gramStart"/>
       <w:r>
         <w:t>o</w:t>
       </w:r>
+      <w:proofErr w:type="gramEnd"/>
       <w:r>
         <w:tab/>
         <w:t>Mark Zuckerberg</w:t>
@@ -968,6 +982,48 @@
     <w:p>
       <w:pPr>
         <w:pStyle w:val="ListParagraph"/>
+        <w:spacing w:after="0" w:line="360" w:lineRule="auto"/>
+        <w:ind w:left="1440"/>
+      </w:pPr>
+    </w:p>
+    <w:p>
+      <w:pPr>
+        <w:pStyle w:val="ListParagraph"/>
+        <w:spacing w:after="0" w:line="360" w:lineRule="auto"/>
+        <w:ind w:left="1440"/>
+      </w:pPr>
+    </w:p>
+    <w:p>
+      <w:pPr>
+        <w:pStyle w:val="ListParagraph"/>
+        <w:spacing w:after="0" w:line="360" w:lineRule="auto"/>
+        <w:ind w:left="1440"/>
+      </w:pPr>
+    </w:p>
+    <w:p>
+      <w:pPr>
+        <w:pStyle w:val="ListParagraph"/>
+        <w:spacing w:after="0" w:line="360" w:lineRule="auto"/>
+        <w:ind w:left="1440"/>
+      </w:pPr>
+    </w:p>
+    <w:p>
+      <w:pPr>
+        <w:pStyle w:val="ListParagraph"/>
+        <w:spacing w:after="0" w:line="360" w:lineRule="auto"/>
+        <w:ind w:left="1440"/>
+      </w:pPr>
+    </w:p>
+    <w:p>
+      <w:pPr>
+        <w:pStyle w:val="ListParagraph"/>
+        <w:spacing w:after="0" w:line="360" w:lineRule="auto"/>
+        <w:ind w:left="1440"/>
+      </w:pPr>
+    </w:p>
+    <w:p>
+      <w:pPr>
+        <w:pStyle w:val="ListParagraph"/>
         <w:numPr>
           <w:ilvl w:val="0"/>
           <w:numId w:val="2"/>
@@ -975,6 +1031,7 @@
         <w:spacing w:after="0" w:line="360" w:lineRule="auto"/>
       </w:pPr>
       <w:r>
+        <w:lastRenderedPageBreak/>
         <w:t>Project Plan</w:t>
       </w:r>
     </w:p>
@@ -996,7 +1053,6 @@
         <w:spacing w:after="0" w:line="360" w:lineRule="auto"/>
       </w:pPr>
       <w:r>
-        <w:lastRenderedPageBreak/>
         <w:pict>
           <v:shapetype id="_x0000_t75" coordsize="21600,21600" o:spt="75" o:preferrelative="t" path="m@4@5l@4@11@9@11@9@5xe" filled="f" stroked="f">
             <v:stroke joinstyle="miter"/>
@@ -1025,6 +1081,11 @@
     </w:p>
     <w:p>
       <w:pPr>
+        <w:spacing w:after="0" w:line="360" w:lineRule="auto"/>
+      </w:pPr>
+    </w:p>
+    <w:p>
+      <w:pPr>
         <w:pStyle w:val="ListParagraph"/>
         <w:numPr>
           <w:ilvl w:val="1"/>
@@ -1035,6 +1096,608 @@
       <w:r>
         <w:t>Project Resources</w:t>
       </w:r>
+    </w:p>
+    <w:tbl>
+      <w:tblPr>
+        <w:tblW w:w="9972" w:type="dxa"/>
+        <w:tblInd w:w="55" w:type="dxa"/>
+        <w:tblBorders>
+          <w:top w:val="single" w:sz="2" w:space="0" w:color="000000"/>
+          <w:left w:val="single" w:sz="2" w:space="0" w:color="000000"/>
+          <w:bottom w:val="single" w:sz="2" w:space="0" w:color="000000"/>
+          <w:right w:val="nil"/>
+          <w:insideH w:val="single" w:sz="2" w:space="0" w:color="000000"/>
+          <w:insideV w:val="nil"/>
+        </w:tblBorders>
+        <w:tblCellMar>
+          <w:top w:w="55" w:type="dxa"/>
+          <w:left w:w="54" w:type="dxa"/>
+          <w:bottom w:w="55" w:type="dxa"/>
+          <w:right w:w="55" w:type="dxa"/>
+        </w:tblCellMar>
+        <w:tblLook w:val="0000" w:firstRow="0" w:lastRow="0" w:firstColumn="0" w:lastColumn="0" w:noHBand="0" w:noVBand="0"/>
+      </w:tblPr>
+      <w:tblGrid>
+        <w:gridCol w:w="2493"/>
+        <w:gridCol w:w="2493"/>
+        <w:gridCol w:w="2493"/>
+        <w:gridCol w:w="2493"/>
+      </w:tblGrid>
+      <w:tr>
+        <w:tc>
+          <w:tcPr>
+            <w:tcW w:w="2493" w:type="dxa"/>
+            <w:tcBorders>
+              <w:top w:val="single" w:sz="2" w:space="0" w:color="000000"/>
+              <w:left w:val="single" w:sz="2" w:space="0" w:color="000000"/>
+              <w:bottom w:val="single" w:sz="2" w:space="0" w:color="000000"/>
+              <w:right w:val="nil"/>
+            </w:tcBorders>
+            <w:shd w:val="clear" w:color="auto" w:fill="auto"/>
+            <w:tcMar>
+              <w:left w:w="54" w:type="dxa"/>
+            </w:tcMar>
+          </w:tcPr>
+          <w:p>
+            <w:pPr>
+              <w:pStyle w:val="TableContents"/>
+            </w:pPr>
+            <w:r>
+              <w:t>Resource Name</w:t>
+            </w:r>
+          </w:p>
+        </w:tc>
+        <w:tc>
+          <w:tcPr>
+            <w:tcW w:w="2493" w:type="dxa"/>
+            <w:tcBorders>
+              <w:top w:val="single" w:sz="2" w:space="0" w:color="000000"/>
+              <w:left w:val="single" w:sz="2" w:space="0" w:color="000000"/>
+              <w:bottom w:val="single" w:sz="2" w:space="0" w:color="000000"/>
+              <w:right w:val="nil"/>
+            </w:tcBorders>
+            <w:shd w:val="clear" w:color="auto" w:fill="auto"/>
+            <w:tcMar>
+              <w:left w:w="54" w:type="dxa"/>
+            </w:tcMar>
+          </w:tcPr>
+          <w:p>
+            <w:pPr>
+              <w:pStyle w:val="TableContents"/>
+            </w:pPr>
+            <w:r>
+              <w:t>Cost</w:t>
+            </w:r>
+          </w:p>
+        </w:tc>
+        <w:tc>
+          <w:tcPr>
+            <w:tcW w:w="2493" w:type="dxa"/>
+            <w:tcBorders>
+              <w:top w:val="single" w:sz="2" w:space="0" w:color="000000"/>
+              <w:left w:val="single" w:sz="2" w:space="0" w:color="000000"/>
+              <w:bottom w:val="single" w:sz="2" w:space="0" w:color="000000"/>
+              <w:right w:val="nil"/>
+            </w:tcBorders>
+            <w:shd w:val="clear" w:color="auto" w:fill="auto"/>
+            <w:tcMar>
+              <w:left w:w="54" w:type="dxa"/>
+            </w:tcMar>
+          </w:tcPr>
+          <w:p>
+            <w:pPr>
+              <w:pStyle w:val="TableContents"/>
+            </w:pPr>
+            <w:r>
+              <w:t>Description</w:t>
+            </w:r>
+          </w:p>
+        </w:tc>
+        <w:tc>
+          <w:tcPr>
+            <w:tcW w:w="2493" w:type="dxa"/>
+            <w:tcBorders>
+              <w:top w:val="single" w:sz="2" w:space="0" w:color="000000"/>
+              <w:left w:val="single" w:sz="2" w:space="0" w:color="000000"/>
+              <w:bottom w:val="single" w:sz="2" w:space="0" w:color="000000"/>
+              <w:right w:val="single" w:sz="2" w:space="0" w:color="000000"/>
+            </w:tcBorders>
+            <w:shd w:val="clear" w:color="auto" w:fill="auto"/>
+            <w:tcMar>
+              <w:left w:w="54" w:type="dxa"/>
+            </w:tcMar>
+          </w:tcPr>
+          <w:p>
+            <w:pPr>
+              <w:pStyle w:val="TableContents"/>
+            </w:pPr>
+            <w:r>
+              <w:t>Status</w:t>
+            </w:r>
+          </w:p>
+        </w:tc>
+      </w:tr>
+      <w:tr>
+        <w:tc>
+          <w:tcPr>
+            <w:tcW w:w="2493" w:type="dxa"/>
+            <w:tcBorders>
+              <w:top w:val="nil"/>
+              <w:left w:val="single" w:sz="2" w:space="0" w:color="000000"/>
+              <w:bottom w:val="single" w:sz="2" w:space="0" w:color="000000"/>
+              <w:right w:val="nil"/>
+            </w:tcBorders>
+            <w:shd w:val="clear" w:color="auto" w:fill="auto"/>
+            <w:tcMar>
+              <w:left w:w="54" w:type="dxa"/>
+            </w:tcMar>
+          </w:tcPr>
+          <w:p>
+            <w:pPr>
+              <w:pStyle w:val="TableContents"/>
+            </w:pPr>
+            <w:r>
+              <w:t>Eclipse IDE</w:t>
+            </w:r>
+          </w:p>
+        </w:tc>
+        <w:tc>
+          <w:tcPr>
+            <w:tcW w:w="2493" w:type="dxa"/>
+            <w:tcBorders>
+              <w:top w:val="nil"/>
+              <w:left w:val="single" w:sz="2" w:space="0" w:color="000000"/>
+              <w:bottom w:val="single" w:sz="2" w:space="0" w:color="000000"/>
+              <w:right w:val="nil"/>
+            </w:tcBorders>
+            <w:shd w:val="clear" w:color="auto" w:fill="auto"/>
+            <w:tcMar>
+              <w:left w:w="54" w:type="dxa"/>
+            </w:tcMar>
+          </w:tcPr>
+          <w:p>
+            <w:pPr>
+              <w:pStyle w:val="TableContents"/>
+            </w:pPr>
+            <w:r>
+              <w:t>Free</w:t>
+            </w:r>
+          </w:p>
+        </w:tc>
+        <w:tc>
+          <w:tcPr>
+            <w:tcW w:w="2493" w:type="dxa"/>
+            <w:tcBorders>
+              <w:top w:val="nil"/>
+              <w:left w:val="single" w:sz="2" w:space="0" w:color="000000"/>
+              <w:bottom w:val="single" w:sz="2" w:space="0" w:color="000000"/>
+              <w:right w:val="nil"/>
+            </w:tcBorders>
+            <w:shd w:val="clear" w:color="auto" w:fill="auto"/>
+            <w:tcMar>
+              <w:left w:w="54" w:type="dxa"/>
+            </w:tcMar>
+          </w:tcPr>
+          <w:p>
+            <w:pPr>
+              <w:pStyle w:val="TableContents"/>
+            </w:pPr>
+            <w:r>
+              <w:t>Internal Development Environment for Java programming language</w:t>
+            </w:r>
+          </w:p>
+        </w:tc>
+        <w:tc>
+          <w:tcPr>
+            <w:tcW w:w="2493" w:type="dxa"/>
+            <w:tcBorders>
+              <w:top w:val="nil"/>
+              <w:left w:val="single" w:sz="2" w:space="0" w:color="000000"/>
+              <w:bottom w:val="single" w:sz="2" w:space="0" w:color="000000"/>
+              <w:right w:val="single" w:sz="2" w:space="0" w:color="000000"/>
+            </w:tcBorders>
+            <w:shd w:val="clear" w:color="auto" w:fill="auto"/>
+            <w:tcMar>
+              <w:left w:w="54" w:type="dxa"/>
+            </w:tcMar>
+          </w:tcPr>
+          <w:p>
+            <w:pPr>
+              <w:pStyle w:val="TableContents"/>
+            </w:pPr>
+            <w:r>
+              <w:t>Obtained</w:t>
+            </w:r>
+          </w:p>
+        </w:tc>
+      </w:tr>
+      <w:tr>
+        <w:tc>
+          <w:tcPr>
+            <w:tcW w:w="2493" w:type="dxa"/>
+            <w:tcBorders>
+              <w:top w:val="nil"/>
+              <w:left w:val="single" w:sz="2" w:space="0" w:color="000000"/>
+              <w:bottom w:val="single" w:sz="2" w:space="0" w:color="000000"/>
+              <w:right w:val="nil"/>
+            </w:tcBorders>
+            <w:shd w:val="clear" w:color="auto" w:fill="auto"/>
+            <w:tcMar>
+              <w:left w:w="54" w:type="dxa"/>
+            </w:tcMar>
+          </w:tcPr>
+          <w:p>
+            <w:pPr>
+              <w:pStyle w:val="TableContents"/>
+            </w:pPr>
+            <w:r>
+              <w:t>Domain Name</w:t>
+            </w:r>
+          </w:p>
+        </w:tc>
+        <w:tc>
+          <w:tcPr>
+            <w:tcW w:w="2493" w:type="dxa"/>
+            <w:tcBorders>
+              <w:top w:val="nil"/>
+              <w:left w:val="single" w:sz="2" w:space="0" w:color="000000"/>
+              <w:bottom w:val="single" w:sz="2" w:space="0" w:color="000000"/>
+              <w:right w:val="nil"/>
+            </w:tcBorders>
+            <w:shd w:val="clear" w:color="auto" w:fill="auto"/>
+            <w:tcMar>
+              <w:left w:w="54" w:type="dxa"/>
+            </w:tcMar>
+          </w:tcPr>
+          <w:p>
+            <w:pPr>
+              <w:pStyle w:val="TableContents"/>
+            </w:pPr>
+            <w:r>
+              <w:t>$20 / year</w:t>
+            </w:r>
+          </w:p>
+        </w:tc>
+        <w:tc>
+          <w:tcPr>
+            <w:tcW w:w="2493" w:type="dxa"/>
+            <w:tcBorders>
+              <w:top w:val="nil"/>
+              <w:left w:val="single" w:sz="2" w:space="0" w:color="000000"/>
+              <w:bottom w:val="single" w:sz="2" w:space="0" w:color="000000"/>
+              <w:right w:val="nil"/>
+            </w:tcBorders>
+            <w:shd w:val="clear" w:color="auto" w:fill="auto"/>
+            <w:tcMar>
+              <w:left w:w="54" w:type="dxa"/>
+            </w:tcMar>
+          </w:tcPr>
+          <w:p>
+            <w:pPr>
+              <w:pStyle w:val="TableContents"/>
+            </w:pPr>
+            <w:r>
+              <w:t>The domain name at which the web application will be hosted</w:t>
+            </w:r>
+          </w:p>
+        </w:tc>
+        <w:tc>
+          <w:tcPr>
+            <w:tcW w:w="2493" w:type="dxa"/>
+            <w:tcBorders>
+              <w:top w:val="nil"/>
+              <w:left w:val="single" w:sz="2" w:space="0" w:color="000000"/>
+              <w:bottom w:val="single" w:sz="2" w:space="0" w:color="000000"/>
+              <w:right w:val="single" w:sz="2" w:space="0" w:color="000000"/>
+            </w:tcBorders>
+            <w:shd w:val="clear" w:color="auto" w:fill="auto"/>
+            <w:tcMar>
+              <w:left w:w="54" w:type="dxa"/>
+            </w:tcMar>
+          </w:tcPr>
+          <w:p>
+            <w:pPr>
+              <w:pStyle w:val="TableContents"/>
+            </w:pPr>
+            <w:r>
+              <w:t>In Progress</w:t>
+            </w:r>
+          </w:p>
+        </w:tc>
+      </w:tr>
+      <w:tr>
+        <w:tc>
+          <w:tcPr>
+            <w:tcW w:w="2493" w:type="dxa"/>
+            <w:tcBorders>
+              <w:top w:val="nil"/>
+              <w:left w:val="single" w:sz="2" w:space="0" w:color="000000"/>
+              <w:bottom w:val="single" w:sz="2" w:space="0" w:color="000000"/>
+              <w:right w:val="nil"/>
+            </w:tcBorders>
+            <w:shd w:val="clear" w:color="auto" w:fill="auto"/>
+            <w:tcMar>
+              <w:left w:w="54" w:type="dxa"/>
+            </w:tcMar>
+          </w:tcPr>
+          <w:p>
+            <w:pPr>
+              <w:pStyle w:val="TableContents"/>
+            </w:pPr>
+            <w:r>
+              <w:t>JavaScript Interpreter/Web Browser</w:t>
+            </w:r>
+          </w:p>
+        </w:tc>
+        <w:tc>
+          <w:tcPr>
+            <w:tcW w:w="2493" w:type="dxa"/>
+            <w:tcBorders>
+              <w:top w:val="nil"/>
+              <w:left w:val="single" w:sz="2" w:space="0" w:color="000000"/>
+              <w:bottom w:val="single" w:sz="2" w:space="0" w:color="000000"/>
+              <w:right w:val="nil"/>
+            </w:tcBorders>
+            <w:shd w:val="clear" w:color="auto" w:fill="auto"/>
+            <w:tcMar>
+              <w:left w:w="54" w:type="dxa"/>
+            </w:tcMar>
+          </w:tcPr>
+          <w:p>
+            <w:pPr>
+              <w:pStyle w:val="TableContents"/>
+            </w:pPr>
+            <w:r>
+              <w:t>Free</w:t>
+            </w:r>
+          </w:p>
+        </w:tc>
+        <w:tc>
+          <w:tcPr>
+            <w:tcW w:w="2493" w:type="dxa"/>
+            <w:tcBorders>
+              <w:top w:val="nil"/>
+              <w:left w:val="single" w:sz="2" w:space="0" w:color="000000"/>
+              <w:bottom w:val="single" w:sz="2" w:space="0" w:color="000000"/>
+              <w:right w:val="nil"/>
+            </w:tcBorders>
+            <w:shd w:val="clear" w:color="auto" w:fill="auto"/>
+            <w:tcMar>
+              <w:left w:w="54" w:type="dxa"/>
+            </w:tcMar>
+          </w:tcPr>
+          <w:p>
+            <w:pPr>
+              <w:pStyle w:val="TableContents"/>
+            </w:pPr>
+            <w:r>
+              <w:t>Interpreter for the JavaScript programming language, as the front end will be developed in JavaScript</w:t>
+            </w:r>
+          </w:p>
+        </w:tc>
+        <w:tc>
+          <w:tcPr>
+            <w:tcW w:w="2493" w:type="dxa"/>
+            <w:tcBorders>
+              <w:top w:val="nil"/>
+              <w:left w:val="single" w:sz="2" w:space="0" w:color="000000"/>
+              <w:bottom w:val="single" w:sz="2" w:space="0" w:color="000000"/>
+              <w:right w:val="single" w:sz="2" w:space="0" w:color="000000"/>
+            </w:tcBorders>
+            <w:shd w:val="clear" w:color="auto" w:fill="auto"/>
+            <w:tcMar>
+              <w:left w:w="54" w:type="dxa"/>
+            </w:tcMar>
+          </w:tcPr>
+          <w:p>
+            <w:pPr>
+              <w:pStyle w:val="TableContents"/>
+            </w:pPr>
+            <w:r>
+              <w:t>Obtained</w:t>
+            </w:r>
+          </w:p>
+        </w:tc>
+      </w:tr>
+      <w:tr>
+        <w:tc>
+          <w:tcPr>
+            <w:tcW w:w="2493" w:type="dxa"/>
+            <w:tcBorders>
+              <w:top w:val="nil"/>
+              <w:left w:val="single" w:sz="2" w:space="0" w:color="000000"/>
+              <w:bottom w:val="single" w:sz="2" w:space="0" w:color="000000"/>
+              <w:right w:val="nil"/>
+            </w:tcBorders>
+            <w:shd w:val="clear" w:color="auto" w:fill="auto"/>
+            <w:tcMar>
+              <w:left w:w="54" w:type="dxa"/>
+            </w:tcMar>
+          </w:tcPr>
+          <w:p>
+            <w:pPr>
+              <w:pStyle w:val="TableContents"/>
+            </w:pPr>
+            <w:r>
+              <w:lastRenderedPageBreak/>
+              <w:t>Labor</w:t>
+            </w:r>
+          </w:p>
+        </w:tc>
+        <w:tc>
+          <w:tcPr>
+            <w:tcW w:w="2493" w:type="dxa"/>
+            <w:tcBorders>
+              <w:top w:val="nil"/>
+              <w:left w:val="single" w:sz="2" w:space="0" w:color="000000"/>
+              <w:bottom w:val="single" w:sz="2" w:space="0" w:color="000000"/>
+              <w:right w:val="nil"/>
+            </w:tcBorders>
+            <w:shd w:val="clear" w:color="auto" w:fill="auto"/>
+            <w:tcMar>
+              <w:left w:w="54" w:type="dxa"/>
+            </w:tcMar>
+          </w:tcPr>
+          <w:p>
+            <w:pPr>
+              <w:pStyle w:val="TableContents"/>
+            </w:pPr>
+            <w:r>
+              <w:t>$9375</w:t>
+            </w:r>
+          </w:p>
+        </w:tc>
+        <w:tc>
+          <w:tcPr>
+            <w:tcW w:w="2493" w:type="dxa"/>
+            <w:tcBorders>
+              <w:top w:val="nil"/>
+              <w:left w:val="single" w:sz="2" w:space="0" w:color="000000"/>
+              <w:bottom w:val="single" w:sz="2" w:space="0" w:color="000000"/>
+              <w:right w:val="nil"/>
+            </w:tcBorders>
+            <w:shd w:val="clear" w:color="auto" w:fill="auto"/>
+            <w:tcMar>
+              <w:left w:w="54" w:type="dxa"/>
+            </w:tcMar>
+          </w:tcPr>
+          <w:p>
+            <w:pPr>
+              <w:pStyle w:val="TableContents"/>
+            </w:pPr>
+            <w:r>
+              <w:t>1.5 person/months at a rate of $6,250 per person month</w:t>
+            </w:r>
+          </w:p>
+        </w:tc>
+        <w:tc>
+          <w:tcPr>
+            <w:tcW w:w="2493" w:type="dxa"/>
+            <w:tcBorders>
+              <w:top w:val="nil"/>
+              <w:left w:val="single" w:sz="2" w:space="0" w:color="000000"/>
+              <w:bottom w:val="single" w:sz="2" w:space="0" w:color="000000"/>
+              <w:right w:val="single" w:sz="2" w:space="0" w:color="000000"/>
+            </w:tcBorders>
+            <w:shd w:val="clear" w:color="auto" w:fill="auto"/>
+            <w:tcMar>
+              <w:left w:w="54" w:type="dxa"/>
+            </w:tcMar>
+          </w:tcPr>
+          <w:p>
+            <w:pPr>
+              <w:pStyle w:val="TableContents"/>
+            </w:pPr>
+            <w:r>
+              <w:t>In Progress</w:t>
+            </w:r>
+          </w:p>
+        </w:tc>
+      </w:tr>
+      <w:tr>
+        <w:tc>
+          <w:tcPr>
+            <w:tcW w:w="2493" w:type="dxa"/>
+            <w:tcBorders>
+              <w:top w:val="nil"/>
+              <w:left w:val="single" w:sz="2" w:space="0" w:color="000000"/>
+              <w:bottom w:val="single" w:sz="2" w:space="0" w:color="000000"/>
+              <w:right w:val="nil"/>
+            </w:tcBorders>
+            <w:shd w:val="clear" w:color="auto" w:fill="auto"/>
+            <w:tcMar>
+              <w:left w:w="54" w:type="dxa"/>
+            </w:tcMar>
+          </w:tcPr>
+          <w:p>
+            <w:pPr>
+              <w:pStyle w:val="TableContents"/>
+            </w:pPr>
+            <w:r>
+              <w:t>Web Hosting Server Space</w:t>
+            </w:r>
+          </w:p>
+        </w:tc>
+        <w:tc>
+          <w:tcPr>
+            <w:tcW w:w="2493" w:type="dxa"/>
+            <w:tcBorders>
+              <w:top w:val="nil"/>
+              <w:left w:val="single" w:sz="2" w:space="0" w:color="000000"/>
+              <w:bottom w:val="single" w:sz="2" w:space="0" w:color="000000"/>
+              <w:right w:val="nil"/>
+            </w:tcBorders>
+            <w:shd w:val="clear" w:color="auto" w:fill="auto"/>
+            <w:tcMar>
+              <w:left w:w="54" w:type="dxa"/>
+            </w:tcMar>
+          </w:tcPr>
+          <w:p>
+            <w:pPr>
+              <w:pStyle w:val="TableContents"/>
+            </w:pPr>
+            <w:r>
+              <w:t>$10 / month</w:t>
+            </w:r>
+          </w:p>
+        </w:tc>
+        <w:tc>
+          <w:tcPr>
+            <w:tcW w:w="2493" w:type="dxa"/>
+            <w:tcBorders>
+              <w:top w:val="nil"/>
+              <w:left w:val="single" w:sz="2" w:space="0" w:color="000000"/>
+              <w:bottom w:val="single" w:sz="2" w:space="0" w:color="000000"/>
+              <w:right w:val="nil"/>
+            </w:tcBorders>
+            <w:shd w:val="clear" w:color="auto" w:fill="auto"/>
+            <w:tcMar>
+              <w:left w:w="54" w:type="dxa"/>
+            </w:tcMar>
+          </w:tcPr>
+          <w:p>
+            <w:pPr>
+              <w:pStyle w:val="TableContents"/>
+            </w:pPr>
+            <w:r>
+              <w:t>Space on a server to host the data needs of the Prescribe project.</w:t>
+            </w:r>
+          </w:p>
+        </w:tc>
+        <w:tc>
+          <w:tcPr>
+            <w:tcW w:w="2493" w:type="dxa"/>
+            <w:tcBorders>
+              <w:top w:val="nil"/>
+              <w:left w:val="single" w:sz="2" w:space="0" w:color="000000"/>
+              <w:bottom w:val="single" w:sz="2" w:space="0" w:color="000000"/>
+              <w:right w:val="single" w:sz="2" w:space="0" w:color="000000"/>
+            </w:tcBorders>
+            <w:shd w:val="clear" w:color="auto" w:fill="auto"/>
+            <w:tcMar>
+              <w:left w:w="54" w:type="dxa"/>
+            </w:tcMar>
+          </w:tcPr>
+          <w:p>
+            <w:pPr>
+              <w:pStyle w:val="TableContents"/>
+            </w:pPr>
+            <w:r>
+              <w:t>In Progress</w:t>
+            </w:r>
+          </w:p>
+        </w:tc>
+      </w:tr>
+    </w:tbl>
+    <w:p>
+      <w:r>
+        <w:t>Total: $9375 up front, $140 recurring annually (this will certainly need to be updated after a little more analysis about what will be required for the project)</w:t>
+      </w:r>
+    </w:p>
+    <w:p>
+      <w:pPr>
+        <w:spacing w:after="0" w:line="360" w:lineRule="auto"/>
+      </w:pPr>
     </w:p>
     <w:p>
       <w:pPr>
@@ -1057,7 +1720,6 @@
         <w:rPr>
           <w:noProof/>
         </w:rPr>
-        <w:lastRenderedPageBreak/>
         <w:drawing>
           <wp:inline distT="0" distB="0" distL="0" distR="0" wp14:anchorId="5ECF4B8D" wp14:editId="51925496">
             <wp:extent cx="5943600" cy="5934075"/>
@@ -1118,6 +1780,7 @@
         <w:spacing w:after="0" w:line="360" w:lineRule="auto"/>
       </w:pPr>
       <w:r>
+        <w:lastRenderedPageBreak/>
         <w:t>Gantt Chart</w:t>
       </w:r>
     </w:p>
@@ -1154,7 +1817,6 @@
         <w:rPr>
           <w:noProof/>
         </w:rPr>
-        <w:lastRenderedPageBreak/>
         <w:drawing>
           <wp:inline distT="0" distB="0" distL="0" distR="0">
             <wp:extent cx="5943600" cy="1171616"/>
@@ -1286,6 +1948,49 @@
     <w:p>
       <w:pPr>
         <w:pStyle w:val="ListParagraph"/>
+        <w:spacing w:after="0" w:line="360" w:lineRule="auto"/>
+        <w:ind w:left="1440" w:firstLine="720"/>
+      </w:pPr>
+      <w:bookmarkStart w:id="0" w:name="_GoBack"/>
+      <w:bookmarkEnd w:id="0"/>
+      <w:r>
+        <w:t xml:space="preserve">There are several mechanisms that the </w:t>
+      </w:r>
+      <w:proofErr w:type="spellStart"/>
+      <w:r>
+        <w:t>Starmony</w:t>
+      </w:r>
+      <w:proofErr w:type="spellEnd"/>
+      <w:r>
+        <w:t xml:space="preserve"> group will utilize in order to ensure effective communication and proper maintenance of the code base. As a group, we will meet a minimum of once a week in a formal, face-to-face meeting to discuss the progress of the project, any issues that have arisen and for code review. In addition, the group will maintain regular group-wide electronic communication to ensure that all group members are kept up to date with what progress has been made, short term goals, and current issues. The group will maintain a “TODO” document on the </w:t>
+      </w:r>
+      <w:proofErr w:type="spellStart"/>
+      <w:r>
+        <w:t>Git</w:t>
+      </w:r>
+      <w:proofErr w:type="spellEnd"/>
+      <w:r>
+        <w:t xml:space="preserve"> repository to ensure that there is effective communication about what current issues are at hand.</w:t>
+      </w:r>
+    </w:p>
+    <w:p>
+      <w:pPr>
+        <w:pStyle w:val="ListParagraph"/>
+        <w:spacing w:after="0" w:line="360" w:lineRule="auto"/>
+        <w:ind w:left="1440"/>
+      </w:pPr>
+      <w:r>
+        <w:tab/>
+        <w:t xml:space="preserve">It will be the responsibility of all group members to pull any changes from the remote repository whenever they work on their local branches so any integration issues can be caught early and fixed before they become a larger problem. In turn, it will also </w:t>
+      </w:r>
+      <w:r>
+        <w:lastRenderedPageBreak/>
+        <w:t>be the responsibility of each group member to push any completed changes or additions to the master branch of the remote repository as often as possible. Any works in progress should be maintained in a development branch to ensure a compiling codebase on the master branch at all times.</w:t>
+      </w:r>
+    </w:p>
+    <w:p>
+      <w:pPr>
+        <w:pStyle w:val="ListParagraph"/>
         <w:numPr>
           <w:ilvl w:val="0"/>
           <w:numId w:val="2"/>
@@ -1525,7 +2230,7 @@
           <w:rPr>
             <w:noProof/>
           </w:rPr>
-          <w:t>6</w:t>
+          <w:t>7</w:t>
         </w:r>
         <w:r>
           <w:rPr>
@@ -2354,6 +3059,23 @@
       <w:contextualSpacing/>
     </w:pPr>
   </w:style>
+  <w:style w:type="paragraph" w:customStyle="1" w:styleId="TableContents">
+    <w:name w:val="Table Contents"/>
+    <w:basedOn w:val="Normal"/>
+    <w:rsid w:val="00BD166E"/>
+    <w:pPr>
+      <w:widowControl w:val="0"/>
+      <w:suppressLineNumbers/>
+      <w:suppressAutoHyphens/>
+      <w:spacing w:after="0" w:line="240" w:lineRule="auto"/>
+    </w:pPr>
+    <w:rPr>
+      <w:rFonts w:ascii="Liberation Serif" w:eastAsia="Droid Sans Fallback" w:hAnsi="Liberation Serif" w:cs="FreeSans"/>
+      <w:sz w:val="24"/>
+      <w:szCs w:val="24"/>
+      <w:lang w:eastAsia="zh-CN" w:bidi="hi-IN"/>
+    </w:rPr>
+  </w:style>
 </w:styles>
 </file>
 
@@ -2623,7 +3345,7 @@
 </file>
 
 <file path=customXml/itemProps1.xml><?xml version="1.0" encoding="utf-8"?>
-<ds:datastoreItem xmlns:ds="http://schemas.openxmlformats.org/officeDocument/2006/customXml" ds:itemID="{388D3714-5325-40B5-A540-4BF16465926D}">
+<ds:datastoreItem xmlns:ds="http://schemas.openxmlformats.org/officeDocument/2006/customXml" ds:itemID="{CBBF5B1C-43DC-4268-829F-25FF237BA482}">
   <ds:schemaRefs>
     <ds:schemaRef ds:uri="http://schemas.openxmlformats.org/officeDocument/2006/bibliography"/>
   </ds:schemaRefs>

</xml_diff>

<commit_message>
added link to api's
</commit_message>
<xml_diff>
--- a/Requirements Engineering Report.docx
+++ b/Requirements Engineering Report.docx
@@ -154,17 +154,8 @@
           <w:sz w:val="36"/>
           <w:szCs w:val="36"/>
         </w:rPr>
-        <w:t xml:space="preserve">Team </w:t>
-      </w:r>
-      <w:proofErr w:type="spellStart"/>
-      <w:r>
-        <w:rPr>
-          <w:sz w:val="36"/>
-          <w:szCs w:val="36"/>
-        </w:rPr>
-        <w:t>StarMony</w:t>
-      </w:r>
-      <w:proofErr w:type="spellEnd"/>
+        <w:t>Team StarMony</w:t>
+      </w:r>
     </w:p>
     <w:p>
       <w:pPr>
@@ -195,13 +186,8 @@
         <w:t xml:space="preserve">Quality Assurance: </w:t>
       </w:r>
       <w:r>
-        <w:t xml:space="preserve">Brandyn </w:t>
-      </w:r>
-      <w:proofErr w:type="spellStart"/>
-      <w:r>
-        <w:t>Deffinbaugh</w:t>
-      </w:r>
-      <w:proofErr w:type="spellEnd"/>
+        <w:t>Brandyn Deffinbaugh</w:t>
+      </w:r>
     </w:p>
     <w:p>
       <w:pPr>
@@ -927,11 +913,9 @@
         <w:spacing w:after="0" w:line="360" w:lineRule="auto"/>
         <w:ind w:left="1440"/>
       </w:pPr>
-      <w:proofErr w:type="gramStart"/>
       <w:r>
         <w:t>o</w:t>
       </w:r>
-      <w:proofErr w:type="gramEnd"/>
       <w:r>
         <w:tab/>
         <w:t>Mark Zuckerberg</w:t>
@@ -1952,23 +1936,7 @@
         <w:ind w:left="1440" w:firstLine="720"/>
       </w:pPr>
       <w:r>
-        <w:t xml:space="preserve">There are several mechanisms that the </w:t>
-      </w:r>
-      <w:proofErr w:type="spellStart"/>
-      <w:r>
-        <w:t>Starmony</w:t>
-      </w:r>
-      <w:proofErr w:type="spellEnd"/>
-      <w:r>
-        <w:t xml:space="preserve"> group will utilize in order to ensure effective communication and proper maintenance of the code base. As a group, we will meet a minimum of once a week in a formal, face-to-face meeting to discuss the progress of the project, any issues that have arisen and for code review. In addition, the group will maintain regular group-wide electronic communication to ensure that all group members are kept up to date with what progress has been made, short term goals, and current issues. The group will maintain a “TODO” document on the </w:t>
-      </w:r>
-      <w:proofErr w:type="spellStart"/>
-      <w:r>
-        <w:t>Git</w:t>
-      </w:r>
-      <w:proofErr w:type="spellEnd"/>
-      <w:r>
-        <w:t xml:space="preserve"> repository to ensure that there is effective communication about what current issues are at hand.</w:t>
+        <w:t>There are several mechanisms that the Starmony group will utilize in order to ensure effective communication and proper maintenance of the code base. As a group, we will meet a minimum of once a week in a formal, face-to-face meeting to discuss the progress of the project, any issues that have arisen and for code review. In addition, the group will maintain regular group-wide electronic communication to ensure that all group members are kept up to date with what progress has been made, short term goals, and current issues. The group will maintain a “TODO” document on the Git repository to ensure that there is effective communication about what current issues are at hand.</w:t>
       </w:r>
     </w:p>
     <w:p>
@@ -2082,156 +2050,174 @@
           </wp:inline>
         </w:drawing>
       </w:r>
+    </w:p>
+    <w:p>
+      <w:pPr>
+        <w:pStyle w:val="ListParagraph"/>
+        <w:numPr>
+          <w:ilvl w:val="1"/>
+          <w:numId w:val="2"/>
+        </w:numPr>
+        <w:spacing w:after="0" w:line="360" w:lineRule="auto"/>
+      </w:pPr>
+      <w:r>
+        <w:t>Use Case Descriptions</w:t>
+      </w:r>
+    </w:p>
+    <w:p>
+      <w:pPr>
+        <w:pStyle w:val="ListParagraph"/>
+        <w:numPr>
+          <w:ilvl w:val="1"/>
+          <w:numId w:val="2"/>
+        </w:numPr>
+        <w:spacing w:after="0" w:line="360" w:lineRule="auto"/>
+      </w:pPr>
+      <w:r>
+        <w:t>Activity Diagrams</w:t>
+      </w:r>
+    </w:p>
+    <w:p>
+      <w:pPr>
+        <w:pStyle w:val="ListParagraph"/>
+        <w:numPr>
+          <w:ilvl w:val="1"/>
+          <w:numId w:val="2"/>
+        </w:numPr>
+        <w:spacing w:after="0" w:line="360" w:lineRule="auto"/>
+      </w:pPr>
+      <w:r>
+        <w:t>Sequence Diagrams</w:t>
+      </w:r>
+    </w:p>
+    <w:p>
+      <w:pPr>
+        <w:pStyle w:val="ListParagraph"/>
+        <w:numPr>
+          <w:ilvl w:val="1"/>
+          <w:numId w:val="2"/>
+        </w:numPr>
+        <w:spacing w:after="0" w:line="360" w:lineRule="auto"/>
+      </w:pPr>
+      <w:r>
+        <w:t>Requirements Class Models</w:t>
+      </w:r>
+    </w:p>
+    <w:p>
+      <w:pPr>
+        <w:pStyle w:val="ListParagraph"/>
+        <w:numPr>
+          <w:ilvl w:val="1"/>
+          <w:numId w:val="2"/>
+        </w:numPr>
+        <w:spacing w:after="0" w:line="360" w:lineRule="auto"/>
+      </w:pPr>
+      <w:r>
+        <w:t>Prototype Description</w:t>
+      </w:r>
+    </w:p>
+    <w:p>
+      <w:pPr>
+        <w:pStyle w:val="ListParagraph"/>
+        <w:numPr>
+          <w:ilvl w:val="1"/>
+          <w:numId w:val="2"/>
+        </w:numPr>
+        <w:spacing w:after="0" w:line="360" w:lineRule="auto"/>
+      </w:pPr>
+      <w:r>
+        <w:t>Data Directory</w:t>
+      </w:r>
+    </w:p>
+    <w:p>
+      <w:pPr>
+        <w:pStyle w:val="ListParagraph"/>
+        <w:numPr>
+          <w:ilvl w:val="1"/>
+          <w:numId w:val="2"/>
+        </w:numPr>
+        <w:spacing w:after="0" w:line="360" w:lineRule="auto"/>
+      </w:pPr>
+      <w:r>
+        <w:t>Limitations &amp; Constraints</w:t>
+      </w:r>
+    </w:p>
+    <w:p>
+      <w:pPr>
+        <w:pStyle w:val="ListParagraph"/>
+        <w:numPr>
+          <w:ilvl w:val="1"/>
+          <w:numId w:val="2"/>
+        </w:numPr>
+        <w:spacing w:after="0" w:line="360" w:lineRule="auto"/>
+      </w:pPr>
+      <w:r>
+        <w:t>Non-functional Requirements</w:t>
+      </w:r>
+    </w:p>
+    <w:p>
+      <w:pPr>
+        <w:pStyle w:val="ListParagraph"/>
+        <w:numPr>
+          <w:ilvl w:val="0"/>
+          <w:numId w:val="2"/>
+        </w:numPr>
+        <w:spacing w:after="0" w:line="360" w:lineRule="auto"/>
+      </w:pPr>
+      <w:r>
+        <w:lastRenderedPageBreak/>
+        <w:t>Problems Encountered</w:t>
+      </w:r>
+    </w:p>
+    <w:p>
+      <w:pPr>
+        <w:pStyle w:val="ListParagraph"/>
+        <w:numPr>
+          <w:ilvl w:val="0"/>
+          <w:numId w:val="2"/>
+        </w:numPr>
+        <w:spacing w:after="0" w:line="360" w:lineRule="auto"/>
+      </w:pPr>
+      <w:r>
+        <w:t>Bibliography</w:t>
+      </w:r>
+    </w:p>
+    <w:p>
+      <w:pPr>
+        <w:spacing w:after="0" w:line="360" w:lineRule="auto"/>
+      </w:pPr>
+    </w:p>
+    <w:p>
+      <w:pPr>
+        <w:spacing w:after="0" w:line="360" w:lineRule="auto"/>
+      </w:pPr>
+      <w:hyperlink r:id="rId13" w:history="1">
+        <w:r>
+          <w:rPr>
+            <w:rStyle w:val="Hyperlink"/>
+          </w:rPr>
+          <w:t>https://creately.com</w:t>
+        </w:r>
+      </w:hyperlink>
+    </w:p>
+    <w:p>
+      <w:pPr>
+        <w:spacing w:after="0" w:line="360" w:lineRule="auto"/>
+      </w:pPr>
+    </w:p>
+    <w:p>
+      <w:pPr>
+        <w:spacing w:after="0" w:line="360" w:lineRule="auto"/>
+      </w:pPr>
+      <w:r>
+        <w:t>http://musicmachinery.com/music-apis/</w:t>
+      </w:r>
       <w:bookmarkStart w:id="0" w:name="_GoBack"/>
       <w:bookmarkEnd w:id="0"/>
     </w:p>
-    <w:p>
-      <w:pPr>
-        <w:pStyle w:val="ListParagraph"/>
-        <w:numPr>
-          <w:ilvl w:val="1"/>
-          <w:numId w:val="2"/>
-        </w:numPr>
-        <w:spacing w:after="0" w:line="360" w:lineRule="auto"/>
-      </w:pPr>
-      <w:r>
-        <w:t>Use Case Descriptions</w:t>
-      </w:r>
-    </w:p>
-    <w:p>
-      <w:pPr>
-        <w:pStyle w:val="ListParagraph"/>
-        <w:numPr>
-          <w:ilvl w:val="1"/>
-          <w:numId w:val="2"/>
-        </w:numPr>
-        <w:spacing w:after="0" w:line="360" w:lineRule="auto"/>
-      </w:pPr>
-      <w:r>
-        <w:t>Activity Diagrams</w:t>
-      </w:r>
-    </w:p>
-    <w:p>
-      <w:pPr>
-        <w:pStyle w:val="ListParagraph"/>
-        <w:numPr>
-          <w:ilvl w:val="1"/>
-          <w:numId w:val="2"/>
-        </w:numPr>
-        <w:spacing w:after="0" w:line="360" w:lineRule="auto"/>
-      </w:pPr>
-      <w:r>
-        <w:t>Sequence Diagrams</w:t>
-      </w:r>
-    </w:p>
-    <w:p>
-      <w:pPr>
-        <w:pStyle w:val="ListParagraph"/>
-        <w:numPr>
-          <w:ilvl w:val="1"/>
-          <w:numId w:val="2"/>
-        </w:numPr>
-        <w:spacing w:after="0" w:line="360" w:lineRule="auto"/>
-      </w:pPr>
-      <w:r>
-        <w:t>Requirements Class Models</w:t>
-      </w:r>
-    </w:p>
-    <w:p>
-      <w:pPr>
-        <w:pStyle w:val="ListParagraph"/>
-        <w:numPr>
-          <w:ilvl w:val="1"/>
-          <w:numId w:val="2"/>
-        </w:numPr>
-        <w:spacing w:after="0" w:line="360" w:lineRule="auto"/>
-      </w:pPr>
-      <w:r>
-        <w:t>Prototype Description</w:t>
-      </w:r>
-    </w:p>
-    <w:p>
-      <w:pPr>
-        <w:pStyle w:val="ListParagraph"/>
-        <w:numPr>
-          <w:ilvl w:val="1"/>
-          <w:numId w:val="2"/>
-        </w:numPr>
-        <w:spacing w:after="0" w:line="360" w:lineRule="auto"/>
-      </w:pPr>
-      <w:r>
-        <w:t>Data Directory</w:t>
-      </w:r>
-    </w:p>
-    <w:p>
-      <w:pPr>
-        <w:pStyle w:val="ListParagraph"/>
-        <w:numPr>
-          <w:ilvl w:val="1"/>
-          <w:numId w:val="2"/>
-        </w:numPr>
-        <w:spacing w:after="0" w:line="360" w:lineRule="auto"/>
-      </w:pPr>
-      <w:r>
-        <w:t>Limitations &amp; Constraints</w:t>
-      </w:r>
-    </w:p>
-    <w:p>
-      <w:pPr>
-        <w:pStyle w:val="ListParagraph"/>
-        <w:numPr>
-          <w:ilvl w:val="1"/>
-          <w:numId w:val="2"/>
-        </w:numPr>
-        <w:spacing w:after="0" w:line="360" w:lineRule="auto"/>
-      </w:pPr>
-      <w:r>
-        <w:t>Non-functional Requirements</w:t>
-      </w:r>
-    </w:p>
-    <w:p>
-      <w:pPr>
-        <w:pStyle w:val="ListParagraph"/>
-        <w:numPr>
-          <w:ilvl w:val="0"/>
-          <w:numId w:val="2"/>
-        </w:numPr>
-        <w:spacing w:after="0" w:line="360" w:lineRule="auto"/>
-      </w:pPr>
-      <w:r>
-        <w:lastRenderedPageBreak/>
-        <w:t>Problems Encountered</w:t>
-      </w:r>
-    </w:p>
-    <w:p>
-      <w:pPr>
-        <w:pStyle w:val="ListParagraph"/>
-        <w:numPr>
-          <w:ilvl w:val="0"/>
-          <w:numId w:val="2"/>
-        </w:numPr>
-        <w:spacing w:after="0" w:line="360" w:lineRule="auto"/>
-      </w:pPr>
-      <w:r>
-        <w:t>Bibliography</w:t>
-      </w:r>
-    </w:p>
-    <w:p>
-      <w:pPr>
-        <w:spacing w:after="0" w:line="360" w:lineRule="auto"/>
-      </w:pPr>
-    </w:p>
-    <w:p>
-      <w:pPr>
-        <w:spacing w:after="0" w:line="360" w:lineRule="auto"/>
-      </w:pPr>
-      <w:r>
-        <w:t>https://creately.com</w:t>
-      </w:r>
-    </w:p>
     <w:p/>
     <w:sectPr>
-      <w:footerReference w:type="default" r:id="rId13"/>
+      <w:footerReference w:type="default" r:id="rId14"/>
       <w:pgSz w:w="12240" w:h="15840"/>
       <w:pgMar w:top="1440" w:right="1440" w:bottom="1440" w:left="1440" w:header="720" w:footer="720" w:gutter="0"/>
       <w:cols w:space="720"/>
@@ -3148,6 +3134,17 @@
       <w:lang w:eastAsia="zh-CN" w:bidi="hi-IN"/>
     </w:rPr>
   </w:style>
+  <w:style w:type="character" w:styleId="Hyperlink">
+    <w:name w:val="Hyperlink"/>
+    <w:basedOn w:val="DefaultParagraphFont"/>
+    <w:uiPriority w:val="99"/>
+    <w:unhideWhenUsed/>
+    <w:rsid w:val="003F0023"/>
+    <w:rPr>
+      <w:color w:val="0563C1" w:themeColor="hyperlink"/>
+      <w:u w:val="single"/>
+    </w:rPr>
+  </w:style>
 </w:styles>
 </file>
 
@@ -3417,7 +3414,7 @@
 </file>
 
 <file path=customXml/itemProps1.xml><?xml version="1.0" encoding="utf-8"?>
-<ds:datastoreItem xmlns:ds="http://schemas.openxmlformats.org/officeDocument/2006/customXml" ds:itemID="{F11ADDF5-5462-4B80-8E7E-18DAF76ED60D}">
+<ds:datastoreItem xmlns:ds="http://schemas.openxmlformats.org/officeDocument/2006/customXml" ds:itemID="{AE81E1D5-FDBD-4784-AEDD-32491DD41CEE}">
   <ds:schemaRefs>
     <ds:schemaRef ds:uri="http://schemas.openxmlformats.org/officeDocument/2006/bibliography"/>
   </ds:schemaRefs>

</xml_diff>

<commit_message>
added edited requirements doc from guinn
</commit_message>
<xml_diff>
--- a/Requirements Engineering Report.docx
+++ b/Requirements Engineering Report.docx
@@ -804,7 +804,13 @@
         <w:t>This will help grow the machine to give better feedback to our users</w:t>
       </w:r>
       <w:r>
-        <w:t>.  The user can also post their search results to their social media page.   Search results will provide the user with a list of similar bands including the bands’ information such as their biography and discography.   The user also be able to favorite a band for later reference.  We also want to include a top artists section that users can view to see which artists have been given the most up votes for the week, month, or year.</w:t>
+        <w:t>.  The user can also post their search results to their social media page.   Search results will provide the user with a list of similar bands including the bands’ information such as their biography and discography.   The user</w:t>
+      </w:r>
+      <w:r>
+        <w:t xml:space="preserve"> will</w:t>
+      </w:r>
+      <w:r>
+        <w:t xml:space="preserve"> also be able to favorite a band for later reference.  We also want to include a top artists section that users can view to see which artists have been given the most up votes for the week, month, or year.</w:t>
       </w:r>
     </w:p>
     <w:p>
@@ -953,19 +959,6 @@
     <w:p>
       <w:pPr>
         <w:pStyle w:val="ListParagraph"/>
-        <w:numPr>
-          <w:ilvl w:val="0"/>
-          <w:numId w:val="14"/>
-        </w:numPr>
-        <w:spacing w:after="0" w:line="360" w:lineRule="auto"/>
-      </w:pPr>
-      <w:r>
-        <w:t>Pandora</w:t>
-      </w:r>
-    </w:p>
-    <w:p>
-      <w:pPr>
-        <w:pStyle w:val="ListParagraph"/>
         <w:spacing w:after="0" w:line="360" w:lineRule="auto"/>
         <w:ind w:left="1440"/>
       </w:pPr>
@@ -997,6 +990,15 @@
         <w:spacing w:after="0" w:line="360" w:lineRule="auto"/>
         <w:ind w:left="1440"/>
       </w:pPr>
+    </w:p>
+    <w:p>
+      <w:pPr>
+        <w:pStyle w:val="ListParagraph"/>
+        <w:spacing w:after="0" w:line="360" w:lineRule="auto"/>
+        <w:ind w:left="1440"/>
+      </w:pPr>
+      <w:bookmarkStart w:id="0" w:name="_GoBack"/>
+      <w:bookmarkEnd w:id="0"/>
     </w:p>
     <w:p>
       <w:pPr>
@@ -1070,7 +1072,7 @@
             <v:path o:extrusionok="f" gradientshapeok="t" o:connecttype="rect"/>
             <o:lock v:ext="edit" aspectratio="t"/>
           </v:shapetype>
-          <v:shape id="_x0000_i1025" type="#_x0000_t75" style="width:382.5pt;height:339.9pt">
+          <v:shape id="_x0000_i1025" type="#_x0000_t75" style="width:382.65pt;height:339.8pt">
             <v:imagedata r:id="rId9" o:title="WBS"/>
           </v:shape>
         </w:pict>
@@ -1973,7 +1975,7 @@
       </w:pPr>
       <w:r>
         <w:pict>
-          <v:shape id="_x0000_i1026" type="#_x0000_t75" style="width:498.3pt;height:126.3pt">
+          <v:shape id="_x0000_i1026" type="#_x0000_t75" style="width:498.25pt;height:126.25pt">
             <v:imagedata r:id="rId11" o:title="ganttChart"/>
           </v:shape>
         </w:pict>
@@ -6348,7 +6350,7 @@
       </w:pPr>
       <w:r>
         <w:pict>
-          <v:shape id="_x0000_i1027" type="#_x0000_t75" style="width:467.7pt;height:301.2pt">
+          <v:shape id="_x0000_i1027" type="#_x0000_t75" style="width:467.75pt;height:301.1pt">
             <v:imagedata r:id="rId14" o:title="ActivityDiagram"/>
           </v:shape>
         </w:pict>
@@ -6489,7 +6491,7 @@
       </w:pPr>
       <w:r>
         <w:pict>
-          <v:shape id="_x0000_i1028" type="#_x0000_t75" style="width:468pt;height:243.3pt">
+          <v:shape id="_x0000_i1028" type="#_x0000_t75" style="width:468pt;height:243.25pt">
             <v:imagedata r:id="rId15" o:title="ObjectClassModel"/>
           </v:shape>
         </w:pict>
@@ -6507,7 +6509,7 @@
       </w:pPr>
       <w:r>
         <w:pict>
-          <v:shape id="_x0000_i1029" type="#_x0000_t75" style="width:326.7pt;height:273.3pt">
+          <v:shape id="_x0000_i1029" type="#_x0000_t75" style="width:326.75pt;height:273.25pt">
             <v:imagedata r:id="rId16" o:title="SubsystemClassModel"/>
           </v:shape>
         </w:pict>
@@ -6679,8 +6681,6 @@
         <w:pStyle w:val="ListParagraph"/>
         <w:spacing w:after="0" w:line="360" w:lineRule="auto"/>
       </w:pPr>
-      <w:bookmarkStart w:id="0" w:name="_GoBack"/>
-      <w:bookmarkEnd w:id="0"/>
     </w:p>
     <w:p>
       <w:pPr>
@@ -6718,19 +6718,7 @@
         <w:spacing w:after="0" w:line="360" w:lineRule="auto"/>
       </w:pPr>
       <w:r>
-        <w:t xml:space="preserve">Cannot install </w:t>
-      </w:r>
-      <w:r>
-        <w:t>Visio</w:t>
-      </w:r>
-      <w:r>
-        <w:t xml:space="preserve"> or project to laptop.  Had to use online tools and </w:t>
-      </w:r>
-      <w:r>
-        <w:t>Microsoft</w:t>
-      </w:r>
-      <w:r>
-        <w:t xml:space="preserve"> office</w:t>
+        <w:t>Cannot install Visio or project to laptop.  Had to use online tools and Microsoft office</w:t>
       </w:r>
     </w:p>
     <w:p>
@@ -6823,7 +6811,7 @@
           <w:rPr>
             <w:noProof/>
           </w:rPr>
-          <w:t>20</w:t>
+          <w:t>4</w:t>
         </w:r>
         <w:r>
           <w:rPr>
@@ -9272,7 +9260,7 @@
 </file>
 
 <file path=customXml/itemProps1.xml><?xml version="1.0" encoding="utf-8"?>
-<ds:datastoreItem xmlns:ds="http://schemas.openxmlformats.org/officeDocument/2006/customXml" ds:itemID="{ABA78900-1FBA-4FBD-937C-D1C041B95D69}">
+<ds:datastoreItem xmlns:ds="http://schemas.openxmlformats.org/officeDocument/2006/customXml" ds:itemID="{550097D7-BDFA-433C-986C-5027D6E7E65B}">
   <ds:schemaRefs>
     <ds:schemaRef ds:uri="http://schemas.openxmlformats.org/officeDocument/2006/bibliography"/>
   </ds:schemaRefs>

</xml_diff>